<commit_message>
Added Home Page and Inventory Management front end
</commit_message>
<xml_diff>
--- a/FoodBuddy_DevRole/API Documentation.docx
+++ b/FoodBuddy_DevRole/API Documentation.docx
@@ -514,6 +514,57 @@
       </w:r>
       <w:r>
         <w:t>.</w:t>
+      </w:r>
+    </w:p>
+    <w:p>
+      <w:pPr>
+        <w:pStyle w:val="ListParagraph"/>
+        <w:numPr>
+          <w:ilvl w:val="0"/>
+          <w:numId w:val="1"/>
+        </w:numPr>
+      </w:pPr>
+      <w:r>
+        <w:t>InventoryServices.</w:t>
+      </w:r>
+      <w:r>
+        <w:t>Update</w:t>
+      </w:r>
+      <w:r>
+        <w:t>Item(InventoryViewRequest): - api/v1/inventory/</w:t>
+      </w:r>
+      <w:r>
+        <w:t>update</w:t>
+      </w:r>
+    </w:p>
+    <w:p>
+      <w:pPr>
+        <w:pStyle w:val="ListParagraph"/>
+        <w:numPr>
+          <w:ilvl w:val="1"/>
+          <w:numId w:val="1"/>
+        </w:numPr>
+      </w:pPr>
+      <w:r>
+        <w:t>Input Params: - Item id</w:t>
+      </w:r>
+      <w:r>
+        <w:t>, groupName.</w:t>
+      </w:r>
+    </w:p>
+    <w:p>
+      <w:pPr>
+        <w:pStyle w:val="ListParagraph"/>
+        <w:numPr>
+          <w:ilvl w:val="1"/>
+          <w:numId w:val="1"/>
+        </w:numPr>
+      </w:pPr>
+      <w:r>
+        <w:t xml:space="preserve">Response: - </w:t>
+      </w:r>
+      <w:r>
+        <w:t>Success.</w:t>
       </w:r>
     </w:p>
     <w:p>

</xml_diff>